<commit_message>
No more data loss.
</commit_message>
<xml_diff>
--- a/Database 1.docx
+++ b/Database 1.docx
@@ -3,9 +3,11 @@
 <w:document xmlns:wpc="http://schemas.microsoft.com/office/word/2010/wordprocessingCanvas" xmlns:cx="http://schemas.microsoft.com/office/drawing/2014/chartex" xmlns:cx1="http://schemas.microsoft.com/office/drawing/2015/9/8/chartex" xmlns:cx2="http://schemas.microsoft.com/office/drawing/2015/10/21/chartex" xmlns:cx3="http://schemas.microsoft.com/office/drawing/2016/5/9/chartex" xmlns:cx4="http://schemas.microsoft.com/office/drawing/2016/5/10/chartex" xmlns:cx5="http://schemas.microsoft.com/office/drawing/2016/5/11/chartex" xmlns:cx6="http://schemas.microsoft.com/office/drawing/2016/5/12/chartex" xmlns:cx7="http://schemas.microsoft.com/office/drawing/2016/5/13/chartex" xmlns:cx8="http://schemas.microsoft.com/office/drawing/2016/5/14/chartex" xmlns:mc="http://schemas.openxmlformats.org/markup-compatibility/2006" xmlns:aink="http://schemas.microsoft.com/office/drawing/2016/ink" xmlns:am3d="http://schemas.microsoft.com/office/drawing/2017/model3d" xmlns:o="urn:schemas-microsoft-com:office:office" xmlns:r="http://schemas.openxmlformats.org/officeDocument/2006/relationships" xmlns:m="http://schemas.openxmlformats.org/officeDocument/2006/math" xmlns:v="urn:schemas-microsoft-com:vml" xmlns:wp14="http://schemas.microsoft.com/office/word/2010/wordprocessingDrawing" xmlns:wp="http://schemas.openxmlformats.org/drawingml/2006/wordprocessingDrawing" xmlns:w10="urn:schemas-microsoft-com:office:word" xmlns:w="http://schemas.openxmlformats.org/wordprocessingml/2006/main" xmlns:w14="http://schemas.microsoft.com/office/word/2010/wordml" xmlns:w15="http://schemas.microsoft.com/office/word/2012/wordml" xmlns:w16cex="http://schemas.microsoft.com/office/word/2018/wordml/cex" xmlns:w16cid="http://schemas.microsoft.com/office/word/2016/wordml/cid" xmlns:w16="http://schemas.microsoft.com/office/word/2018/wordml" xmlns:w16se="http://schemas.microsoft.com/office/word/2015/wordml/symex" xmlns:wpg="http://schemas.microsoft.com/office/word/2010/wordprocessingGroup" xmlns:wpi="http://schemas.microsoft.com/office/word/2010/wordprocessingInk" xmlns:wne="http://schemas.microsoft.com/office/word/2006/wordml" xmlns:wps="http://schemas.microsoft.com/office/word/2010/wordprocessingShape" mc:Ignorable="w14 w15 w16se w16cid w16 w16cex wp14">
   <w:body>
     <w:p>
+      <w:proofErr w:type="gramStart"/>
       <w:r>
         <w:t>User(</w:t>
       </w:r>
+      <w:proofErr w:type="gramEnd"/>
       <w:r>
         <w:rPr>
           <w:b/>
@@ -39,12 +41,14 @@
       </w:r>
     </w:p>
     <w:p>
+      <w:proofErr w:type="gramStart"/>
       <w:r>
         <w:t>Account</w:t>
       </w:r>
       <w:r>
         <w:t>(</w:t>
       </w:r>
+      <w:proofErr w:type="gramEnd"/>
       <w:r>
         <w:rPr>
           <w:b/>
@@ -80,9 +84,11 @@
     </w:p>
     <w:p/>
     <w:p>
+      <w:proofErr w:type="gramStart"/>
       <w:r>
         <w:t>User(</w:t>
       </w:r>
+      <w:proofErr w:type="gramEnd"/>
       <w:r>
         <w:rPr>
           <w:b/>
@@ -95,9 +101,11 @@
       </w:r>
     </w:p>
     <w:p>
+      <w:proofErr w:type="gramStart"/>
       <w:r>
         <w:t>Membership(</w:t>
       </w:r>
+      <w:proofErr w:type="gramEnd"/>
       <w:r>
         <w:rPr>
           <w:b/>
@@ -163,13 +171,7 @@
     </w:p>
     <w:p>
       <w:r>
-        <w:t>Account</w:t>
-      </w:r>
-      <w:r>
-        <w:t xml:space="preserve"> </w:t>
-      </w:r>
-      <w:r>
-        <w:t>(</w:t>
+        <w:t>Account (</w:t>
       </w:r>
       <w:r>
         <w:rPr>
@@ -206,9 +208,11 @@
     </w:p>
     <w:p/>
     <w:p>
+      <w:proofErr w:type="gramStart"/>
       <w:r>
         <w:t>User(</w:t>
       </w:r>
+      <w:proofErr w:type="gramEnd"/>
       <w:r>
         <w:rPr>
           <w:b/>
@@ -227,9 +231,11 @@
           <w:iCs/>
         </w:rPr>
       </w:pPr>
+      <w:proofErr w:type="gramStart"/>
       <w:r>
         <w:t>Membership(</w:t>
       </w:r>
+      <w:proofErr w:type="gramEnd"/>
       <w:r>
         <w:rPr>
           <w:b/>
@@ -281,9 +287,11 @@
       </w:r>
     </w:p>
     <w:p>
+      <w:proofErr w:type="gramStart"/>
       <w:r>
         <w:t>Company(</w:t>
       </w:r>
+      <w:proofErr w:type="gramEnd"/>
       <w:r>
         <w:rPr>
           <w:b/>
@@ -292,10 +300,7 @@
         <w:t>ID</w:t>
       </w:r>
       <w:r>
-        <w:t xml:space="preserve">, </w:t>
-      </w:r>
-      <w:r>
-        <w:t xml:space="preserve">Name, </w:t>
+        <w:t xml:space="preserve">, Name, </w:t>
       </w:r>
       <w:proofErr w:type="spellStart"/>
       <w:r>
@@ -311,7 +316,241 @@
           <w:i/>
           <w:iCs/>
         </w:rPr>
+        <w:t xml:space="preserve">) </w:t>
+      </w:r>
+    </w:p>
+    <w:p>
+      <w:r>
+        <w:t>Account (</w:t>
+      </w:r>
+      <w:r>
+        <w:rPr>
+          <w:b/>
+          <w:bCs/>
+        </w:rPr>
+        <w:t>ID</w:t>
+      </w:r>
+      <w:r>
+        <w:t xml:space="preserve">, </w:t>
+      </w:r>
+      <w:r>
+        <w:t>Name</w:t>
+      </w:r>
+      <w:r>
+        <w:t xml:space="preserve">, </w:t>
+      </w:r>
+      <w:proofErr w:type="spellStart"/>
+      <w:r>
+        <w:t>AccountPersmissionLevel</w:t>
+      </w:r>
+      <w:proofErr w:type="spellEnd"/>
+      <w:r>
+        <w:t xml:space="preserve">, </w:t>
+      </w:r>
+      <w:proofErr w:type="spellStart"/>
+      <w:r>
+        <w:rPr>
+          <w:i/>
+          <w:iCs/>
+        </w:rPr>
+        <w:t>CompanyID</w:t>
+      </w:r>
+      <w:proofErr w:type="spellEnd"/>
+      <w:r>
         <w:t>)</w:t>
+      </w:r>
+    </w:p>
+    <w:p/>
+    <w:p>
+      <w:proofErr w:type="gramStart"/>
+      <w:r>
+        <w:t>Password(</w:t>
+      </w:r>
+      <w:proofErr w:type="gramEnd"/>
+      <w:r>
+        <w:t>ID,</w:t>
+      </w:r>
+      <w:r>
+        <w:t xml:space="preserve"> </w:t>
+      </w:r>
+      <w:proofErr w:type="spellStart"/>
+      <w:r>
+        <w:t>UserName</w:t>
+      </w:r>
+      <w:proofErr w:type="spellEnd"/>
+      <w:r>
+        <w:t>,</w:t>
+      </w:r>
+      <w:r>
+        <w:t xml:space="preserve"> </w:t>
+      </w:r>
+      <w:proofErr w:type="spellStart"/>
+      <w:r>
+        <w:rPr>
+          <w:i/>
+          <w:iCs/>
+        </w:rPr>
+        <w:t>UserID</w:t>
+      </w:r>
+      <w:proofErr w:type="spellEnd"/>
+      <w:r>
+        <w:rPr>
+          <w:i/>
+          <w:iCs/>
+        </w:rPr>
+        <w:t xml:space="preserve">, </w:t>
+      </w:r>
+      <w:r>
+        <w:t>Password, Salt</w:t>
+      </w:r>
+      <w:r>
+        <w:t xml:space="preserve">, </w:t>
+      </w:r>
+      <w:proofErr w:type="spellStart"/>
+      <w:r>
+        <w:t>DateLastChanged</w:t>
+      </w:r>
+      <w:proofErr w:type="spellEnd"/>
+      <w:r>
+        <w:t xml:space="preserve">, </w:t>
+      </w:r>
+      <w:proofErr w:type="spellStart"/>
+      <w:r>
+        <w:t>IsActive</w:t>
+      </w:r>
+      <w:proofErr w:type="spellEnd"/>
+      <w:r>
+        <w:t>)</w:t>
+      </w:r>
+    </w:p>
+    <w:p>
+      <w:proofErr w:type="gramStart"/>
+      <w:r>
+        <w:t>User(</w:t>
+      </w:r>
+      <w:proofErr w:type="gramEnd"/>
+      <w:r>
+        <w:rPr>
+          <w:b/>
+          <w:bCs/>
+        </w:rPr>
+        <w:t>ID</w:t>
+      </w:r>
+      <w:r>
+        <w:t>, Name, Email</w:t>
+      </w:r>
+      <w:r>
+        <w:t xml:space="preserve">, </w:t>
+      </w:r>
+      <w:proofErr w:type="spellStart"/>
+      <w:r>
+        <w:t>Creation</w:t>
+      </w:r>
+      <w:r>
+        <w:t>Date</w:t>
+      </w:r>
+      <w:proofErr w:type="spellEnd"/>
+      <w:r>
+        <w:t>,</w:t>
+      </w:r>
+      <w:r>
+        <w:t xml:space="preserve"> </w:t>
+      </w:r>
+      <w:proofErr w:type="spellStart"/>
+      <w:r>
+        <w:t>DeactivationDate</w:t>
+      </w:r>
+      <w:proofErr w:type="spellEnd"/>
+      <w:r>
+        <w:t>)</w:t>
+      </w:r>
+    </w:p>
+    <w:p>
+      <w:pPr>
+        <w:rPr>
+          <w:i/>
+          <w:iCs/>
+        </w:rPr>
+      </w:pPr>
+      <w:proofErr w:type="gramStart"/>
+      <w:r>
+        <w:t>Membership(</w:t>
+      </w:r>
+      <w:proofErr w:type="gramEnd"/>
+      <w:r>
+        <w:rPr>
+          <w:b/>
+          <w:bCs/>
+        </w:rPr>
+        <w:t>ID,</w:t>
+      </w:r>
+      <w:r>
+        <w:t xml:space="preserve"> </w:t>
+      </w:r>
+      <w:proofErr w:type="spellStart"/>
+      <w:r>
+        <w:rPr>
+          <w:i/>
+          <w:iCs/>
+        </w:rPr>
+        <w:t>UserID</w:t>
+      </w:r>
+      <w:proofErr w:type="spellEnd"/>
+      <w:r>
+        <w:rPr>
+          <w:i/>
+          <w:iCs/>
+        </w:rPr>
+        <w:t xml:space="preserve">, </w:t>
+      </w:r>
+      <w:proofErr w:type="spellStart"/>
+      <w:r>
+        <w:rPr>
+          <w:i/>
+          <w:iCs/>
+        </w:rPr>
+        <w:t>CompnayID</w:t>
+      </w:r>
+      <w:proofErr w:type="spellEnd"/>
+      <w:r>
+        <w:rPr>
+          <w:i/>
+          <w:iCs/>
+        </w:rPr>
+        <w:t xml:space="preserve">)  </w:t>
+      </w:r>
+    </w:p>
+    <w:p>
+      <w:proofErr w:type="gramStart"/>
+      <w:r>
+        <w:t>Company(</w:t>
+      </w:r>
+      <w:proofErr w:type="gramEnd"/>
+      <w:r>
+        <w:rPr>
+          <w:b/>
+          <w:bCs/>
+        </w:rPr>
+        <w:t>ID</w:t>
+      </w:r>
+      <w:r>
+        <w:t xml:space="preserve">, Name, </w:t>
+      </w:r>
+      <w:proofErr w:type="spellStart"/>
+      <w:r>
+        <w:t>ActivationDate</w:t>
+      </w:r>
+      <w:proofErr w:type="spellEnd"/>
+      <w:r>
+        <w:t xml:space="preserve">, </w:t>
+      </w:r>
+      <w:proofErr w:type="spellStart"/>
+      <w:r>
+        <w:t>DeactivationDate</w:t>
+      </w:r>
+      <w:proofErr w:type="spellEnd"/>
+      <w:r>
+        <w:t>,</w:t>
       </w:r>
       <w:r>
         <w:rPr>
@@ -320,6 +559,22 @@
         </w:rPr>
         <w:t xml:space="preserve"> </w:t>
       </w:r>
+      <w:proofErr w:type="spellStart"/>
+      <w:r>
+        <w:rPr>
+          <w:i/>
+          <w:iCs/>
+        </w:rPr>
+        <w:t>AccountID</w:t>
+      </w:r>
+      <w:proofErr w:type="spellEnd"/>
+      <w:r>
+        <w:rPr>
+          <w:i/>
+          <w:iCs/>
+        </w:rPr>
+        <w:t xml:space="preserve">) </w:t>
+      </w:r>
     </w:p>
     <w:p>
       <w:r>
@@ -343,6 +598,22 @@
       </w:r>
       <w:proofErr w:type="spellStart"/>
       <w:r>
+        <w:t>ActivationDate</w:t>
+      </w:r>
+      <w:proofErr w:type="spellEnd"/>
+      <w:r>
+        <w:t xml:space="preserve">, </w:t>
+      </w:r>
+      <w:proofErr w:type="spellStart"/>
+      <w:r>
+        <w:t>DeactivationDate</w:t>
+      </w:r>
+      <w:proofErr w:type="spellEnd"/>
+      <w:r>
+        <w:t xml:space="preserve">, </w:t>
+      </w:r>
+      <w:proofErr w:type="spellStart"/>
+      <w:r>
         <w:t>AccountPersmissionLevel</w:t>
       </w:r>
       <w:proofErr w:type="spellEnd"/>
@@ -365,10 +636,23 @@
     <w:p/>
     <w:p>
       <w:r>
-        <w:t>Password(ID,</w:t>
-      </w:r>
-      <w:r>
-        <w:t xml:space="preserve"> </w:t>
+        <w:br w:type="page"/>
+      </w:r>
+    </w:p>
+    <w:p>
+      <w:r>
+        <w:lastRenderedPageBreak/>
+        <w:t>Now the calendar:</w:t>
+      </w:r>
+    </w:p>
+    <w:p>
+      <w:proofErr w:type="gramStart"/>
+      <w:r>
+        <w:t>Password(</w:t>
+      </w:r>
+      <w:proofErr w:type="gramEnd"/>
+      <w:r>
+        <w:t xml:space="preserve">ID, </w:t>
       </w:r>
       <w:proofErr w:type="spellStart"/>
       <w:r>
@@ -376,10 +660,7 @@
       </w:r>
       <w:proofErr w:type="spellEnd"/>
       <w:r>
-        <w:t>,</w:t>
-      </w:r>
-      <w:r>
-        <w:t xml:space="preserve"> </w:t>
+        <w:t xml:space="preserve">, </w:t>
       </w:r>
       <w:proofErr w:type="spellStart"/>
       <w:r>
@@ -398,10 +679,7 @@
         <w:t xml:space="preserve">, </w:t>
       </w:r>
       <w:r>
-        <w:t>Password, Salt</w:t>
-      </w:r>
-      <w:r>
-        <w:t xml:space="preserve">, </w:t>
+        <w:t xml:space="preserve">Password, Salt, </w:t>
       </w:r>
       <w:proofErr w:type="spellStart"/>
       <w:r>
@@ -421,9 +699,11 @@
       </w:r>
     </w:p>
     <w:p>
+      <w:proofErr w:type="gramStart"/>
       <w:r>
         <w:t>User(</w:t>
       </w:r>
+      <w:proofErr w:type="gramEnd"/>
       <w:r>
         <w:rPr>
           <w:b/>
@@ -432,32 +712,7 @@
         <w:t>ID</w:t>
       </w:r>
       <w:r>
-        <w:t>, Name, Email</w:t>
-      </w:r>
-      <w:r>
-        <w:t xml:space="preserve">, </w:t>
-      </w:r>
-      <w:proofErr w:type="spellStart"/>
-      <w:r>
-        <w:t>Creation</w:t>
-      </w:r>
-      <w:r>
-        <w:t>Date</w:t>
-      </w:r>
-      <w:proofErr w:type="spellEnd"/>
-      <w:r>
-        <w:t>,</w:t>
-      </w:r>
-      <w:r>
-        <w:t xml:space="preserve"> </w:t>
-      </w:r>
-      <w:proofErr w:type="spellStart"/>
-      <w:r>
-        <w:t>DeactivationDate</w:t>
-      </w:r>
-      <w:proofErr w:type="spellEnd"/>
-      <w:r>
-        <w:t>)</w:t>
+        <w:t>, Name, Email)</w:t>
       </w:r>
     </w:p>
     <w:p>
@@ -467,248 +722,11 @@
           <w:iCs/>
         </w:rPr>
       </w:pPr>
+      <w:proofErr w:type="gramStart"/>
       <w:r>
         <w:t>Membership(</w:t>
       </w:r>
-      <w:r>
-        <w:rPr>
-          <w:b/>
-          <w:bCs/>
-        </w:rPr>
-        <w:t>ID,</w:t>
-      </w:r>
-      <w:r>
-        <w:t xml:space="preserve"> </w:t>
-      </w:r>
-      <w:proofErr w:type="spellStart"/>
-      <w:r>
-        <w:rPr>
-          <w:i/>
-          <w:iCs/>
-        </w:rPr>
-        <w:t>UserID</w:t>
-      </w:r>
-      <w:proofErr w:type="spellEnd"/>
-      <w:r>
-        <w:rPr>
-          <w:i/>
-          <w:iCs/>
-        </w:rPr>
-        <w:t xml:space="preserve">, </w:t>
-      </w:r>
-      <w:proofErr w:type="spellStart"/>
-      <w:r>
-        <w:rPr>
-          <w:i/>
-          <w:iCs/>
-        </w:rPr>
-        <w:t>CompnayID</w:t>
-      </w:r>
-      <w:proofErr w:type="spellEnd"/>
-      <w:r>
-        <w:rPr>
-          <w:i/>
-          <w:iCs/>
-        </w:rPr>
-        <w:t xml:space="preserve">)  </w:t>
-      </w:r>
-    </w:p>
-    <w:p>
-      <w:r>
-        <w:t>Company(</w:t>
-      </w:r>
-      <w:r>
-        <w:rPr>
-          <w:b/>
-          <w:bCs/>
-        </w:rPr>
-        <w:t>ID</w:t>
-      </w:r>
-      <w:r>
-        <w:t xml:space="preserve">, Name, </w:t>
-      </w:r>
-      <w:proofErr w:type="spellStart"/>
-      <w:r>
-        <w:t>ActivationDate</w:t>
-      </w:r>
-      <w:proofErr w:type="spellEnd"/>
-      <w:r>
-        <w:t xml:space="preserve">, </w:t>
-      </w:r>
-      <w:proofErr w:type="spellStart"/>
-      <w:r>
-        <w:t>DeactivationDate</w:t>
-      </w:r>
-      <w:proofErr w:type="spellEnd"/>
-      <w:r>
-        <w:t>,</w:t>
-      </w:r>
-      <w:r>
-        <w:rPr>
-          <w:i/>
-          <w:iCs/>
-        </w:rPr>
-        <w:t xml:space="preserve"> </w:t>
-      </w:r>
-      <w:proofErr w:type="spellStart"/>
-      <w:r>
-        <w:rPr>
-          <w:i/>
-          <w:iCs/>
-        </w:rPr>
-        <w:t>AccountID</w:t>
-      </w:r>
-      <w:proofErr w:type="spellEnd"/>
-      <w:r>
-        <w:rPr>
-          <w:i/>
-          <w:iCs/>
-        </w:rPr>
-        <w:t xml:space="preserve">) </w:t>
-      </w:r>
-    </w:p>
-    <w:p>
-      <w:r>
-        <w:t>Account (</w:t>
-      </w:r>
-      <w:r>
-        <w:rPr>
-          <w:b/>
-          <w:bCs/>
-        </w:rPr>
-        <w:t>ID</w:t>
-      </w:r>
-      <w:r>
-        <w:t xml:space="preserve">, </w:t>
-      </w:r>
-      <w:r>
-        <w:t>Name</w:t>
-      </w:r>
-      <w:r>
-        <w:t xml:space="preserve">, </w:t>
-      </w:r>
-      <w:proofErr w:type="spellStart"/>
-      <w:r>
-        <w:t>ActivationDate</w:t>
-      </w:r>
-      <w:proofErr w:type="spellEnd"/>
-      <w:r>
-        <w:t xml:space="preserve">, </w:t>
-      </w:r>
-      <w:proofErr w:type="spellStart"/>
-      <w:r>
-        <w:t>DeactivationDate</w:t>
-      </w:r>
-      <w:proofErr w:type="spellEnd"/>
-      <w:r>
-        <w:t xml:space="preserve">, </w:t>
-      </w:r>
-      <w:proofErr w:type="spellStart"/>
-      <w:r>
-        <w:t>AccountPersmissionLevel</w:t>
-      </w:r>
-      <w:proofErr w:type="spellEnd"/>
-      <w:r>
-        <w:t xml:space="preserve">, </w:t>
-      </w:r>
-      <w:proofErr w:type="spellStart"/>
-      <w:r>
-        <w:rPr>
-          <w:i/>
-          <w:iCs/>
-        </w:rPr>
-        <w:t>CompanyID</w:t>
-      </w:r>
-      <w:proofErr w:type="spellEnd"/>
-      <w:r>
-        <w:t>)</w:t>
-      </w:r>
-    </w:p>
-    <w:p/>
-    <w:p>
-      <w:r>
-        <w:br w:type="page"/>
-      </w:r>
-    </w:p>
-    <w:p>
-      <w:r>
-        <w:lastRenderedPageBreak/>
-        <w:t>Now the calendar:</w:t>
-      </w:r>
-    </w:p>
-    <w:p>
-      <w:r>
-        <w:t xml:space="preserve">Password(ID, </w:t>
-      </w:r>
-      <w:proofErr w:type="spellStart"/>
-      <w:r>
-        <w:t>UserName</w:t>
-      </w:r>
-      <w:proofErr w:type="spellEnd"/>
-      <w:r>
-        <w:t xml:space="preserve">, </w:t>
-      </w:r>
-      <w:proofErr w:type="spellStart"/>
-      <w:r>
-        <w:rPr>
-          <w:i/>
-          <w:iCs/>
-        </w:rPr>
-        <w:t>UserID</w:t>
-      </w:r>
-      <w:proofErr w:type="spellEnd"/>
-      <w:r>
-        <w:rPr>
-          <w:i/>
-          <w:iCs/>
-        </w:rPr>
-        <w:t xml:space="preserve">, </w:t>
-      </w:r>
-      <w:r>
-        <w:t xml:space="preserve">Password, Salt, </w:t>
-      </w:r>
-      <w:proofErr w:type="spellStart"/>
-      <w:r>
-        <w:t>DateLastChanged</w:t>
-      </w:r>
-      <w:proofErr w:type="spellEnd"/>
-      <w:r>
-        <w:t xml:space="preserve">, </w:t>
-      </w:r>
-      <w:proofErr w:type="spellStart"/>
-      <w:r>
-        <w:t>IsActive</w:t>
-      </w:r>
-      <w:proofErr w:type="spellEnd"/>
-      <w:r>
-        <w:t>)</w:t>
-      </w:r>
-    </w:p>
-    <w:p>
-      <w:r>
-        <w:t>User(</w:t>
-      </w:r>
-      <w:r>
-        <w:rPr>
-          <w:b/>
-          <w:bCs/>
-        </w:rPr>
-        <w:t>ID</w:t>
-      </w:r>
-      <w:r>
-        <w:t>, Name, Email)</w:t>
-      </w:r>
-    </w:p>
-    <w:p>
-      <w:pPr>
-        <w:rPr>
-          <w:i/>
-          <w:iCs/>
-        </w:rPr>
-      </w:pPr>
-      <w:r>
-        <w:t>Membership(</w:t>
-      </w:r>
+      <w:proofErr w:type="gramEnd"/>
       <w:r>
         <w:rPr>
           <w:b/>
@@ -759,9 +777,11 @@
       </w:r>
     </w:p>
     <w:p>
+      <w:proofErr w:type="gramStart"/>
       <w:r>
         <w:t>Company(</w:t>
       </w:r>
+      <w:proofErr w:type="gramEnd"/>
       <w:r>
         <w:rPr>
           <w:b/>
@@ -944,6 +964,7 @@
         <w:t>Calendar-</w:t>
       </w:r>
       <w:proofErr w:type="spellStart"/>
+      <w:proofErr w:type="gramStart"/>
       <w:r>
         <w:t>NonWorkingDay</w:t>
       </w:r>
@@ -952,6 +973,7 @@
         <w:t>(</w:t>
       </w:r>
       <w:proofErr w:type="spellStart"/>
+      <w:proofErr w:type="gramEnd"/>
       <w:r>
         <w:rPr>
           <w:b/>
@@ -987,8 +1009,13 @@
       </w:r>
     </w:p>
     <w:p>
-      <w:r>
-        <w:t xml:space="preserve">Calendar(ID, </w:t>
+      <w:proofErr w:type="gramStart"/>
+      <w:r>
+        <w:t>Calendar(</w:t>
+      </w:r>
+      <w:proofErr w:type="gramEnd"/>
+      <w:r>
+        <w:t xml:space="preserve">ID, </w:t>
       </w:r>
       <w:proofErr w:type="spellStart"/>
       <w:r>
@@ -5836,23 +5863,6 @@
 </file>
 
 <file path=customXml/item2.xml><?xml version="1.0" encoding="utf-8"?>
-<p:properties xmlns:p="http://schemas.microsoft.com/office/2006/metadata/properties" xmlns:xsi="http://www.w3.org/2001/XMLSchema-instance" xmlns:pc="http://schemas.microsoft.com/office/infopath/2007/PartnerControls">
-  <documentManagement>
-    <TaxCatchAll xmlns="f7346047-cc13-4793-a644-0b7ca4eaadae"/>
-  </documentManagement>
-</p:properties>
-</file>
-
-<file path=customXml/item3.xml><?xml version="1.0" encoding="utf-8"?>
-<?mso-contentType ?>
-<FormTemplates xmlns="http://schemas.microsoft.com/sharepoint/v3/contenttype/forms">
-  <Display>DocumentLibraryForm</Display>
-  <Edit>DocumentLibraryForm</Edit>
-  <New>DocumentLibraryForm</New>
-</FormTemplates>
-</file>
-
-<file path=customXml/item4.xml><?xml version="1.0" encoding="utf-8"?>
 <ct:contentTypeSchema xmlns:ct="http://schemas.microsoft.com/office/2006/metadata/contentType" xmlns:ma="http://schemas.microsoft.com/office/2006/metadata/properties/metaAttributes" ct:_="" ma:_="" ma:contentTypeName="Document" ma:contentTypeID="0x0101000CF488EA5EE79F4285841DF6CB61586D" ma:contentTypeVersion="12" ma:contentTypeDescription="Create a new document." ma:contentTypeScope="" ma:versionID="d0bc10c2d77dc69214191d6c32c423f9">
   <xsd:schema xmlns:xsd="http://www.w3.org/2001/XMLSchema" xmlns:xs="http://www.w3.org/2001/XMLSchema" xmlns:p="http://schemas.microsoft.com/office/2006/metadata/properties" xmlns:ns2="66395359-538e-43ff-830c-73b5d2cf093d" xmlns:ns3="f7346047-cc13-4793-a644-0b7ca4eaadae" targetNamespace="http://schemas.microsoft.com/office/2006/metadata/properties" ma:root="true" ma:fieldsID="c9fb7f4fca5007c9d30d7ece7a537bc6" ns2:_="" ns3:_="">
     <xsd:import namespace="66395359-538e-43ff-830c-73b5d2cf093d"/>
@@ -6013,6 +6023,23 @@
 </ct:contentTypeSchema>
 </file>
 
+<file path=customXml/item3.xml><?xml version="1.0" encoding="utf-8"?>
+<?mso-contentType ?>
+<FormTemplates xmlns="http://schemas.microsoft.com/sharepoint/v3/contenttype/forms">
+  <Display>DocumentLibraryForm</Display>
+  <Edit>DocumentLibraryForm</Edit>
+  <New>DocumentLibraryForm</New>
+</FormTemplates>
+</file>
+
+<file path=customXml/item4.xml><?xml version="1.0" encoding="utf-8"?>
+<p:properties xmlns:p="http://schemas.microsoft.com/office/2006/metadata/properties" xmlns:xsi="http://www.w3.org/2001/XMLSchema-instance" xmlns:pc="http://schemas.microsoft.com/office/infopath/2007/PartnerControls">
+  <documentManagement>
+    <TaxCatchAll xmlns="f7346047-cc13-4793-a644-0b7ca4eaadae"/>
+  </documentManagement>
+</p:properties>
+</file>
+
 <file path=customXml/itemProps1.xml><?xml version="1.0" encoding="utf-8"?>
 <ds:datastoreItem xmlns:ds="http://schemas.openxmlformats.org/officeDocument/2006/customXml" ds:itemID="{34C92AEB-8757-4739-A91B-779B3EA66B51}">
   <ds:schemaRefs>
@@ -6022,24 +6049,6 @@
 </file>
 
 <file path=customXml/itemProps2.xml><?xml version="1.0" encoding="utf-8"?>
-<ds:datastoreItem xmlns:ds="http://schemas.openxmlformats.org/officeDocument/2006/customXml" ds:itemID="{A7940D6C-DAB5-4AE7-B481-A652D88BB751}">
-  <ds:schemaRefs>
-    <ds:schemaRef ds:uri="http://schemas.microsoft.com/office/2006/metadata/properties"/>
-    <ds:schemaRef ds:uri="http://schemas.microsoft.com/office/infopath/2007/PartnerControls"/>
-    <ds:schemaRef ds:uri="f7346047-cc13-4793-a644-0b7ca4eaadae"/>
-  </ds:schemaRefs>
-</ds:datastoreItem>
-</file>
-
-<file path=customXml/itemProps3.xml><?xml version="1.0" encoding="utf-8"?>
-<ds:datastoreItem xmlns:ds="http://schemas.openxmlformats.org/officeDocument/2006/customXml" ds:itemID="{32CFC926-8DC9-4513-80FB-EC4AADB53438}">
-  <ds:schemaRefs>
-    <ds:schemaRef ds:uri="http://schemas.microsoft.com/sharepoint/v3/contenttype/forms"/>
-  </ds:schemaRefs>
-</ds:datastoreItem>
-</file>
-
-<file path=customXml/itemProps4.xml><?xml version="1.0" encoding="utf-8"?>
 <ds:datastoreItem xmlns:ds="http://schemas.openxmlformats.org/officeDocument/2006/customXml" ds:itemID="{4CE843E9-5FEA-4D51-9338-7983B3D6794B}">
   <ds:schemaRefs>
     <ds:schemaRef ds:uri="http://schemas.microsoft.com/office/2006/metadata/contentType"/>
@@ -6056,4 +6065,22 @@
     <ds:schemaRef ds:uri="http://schemas.microsoft.com/internal/obd"/>
   </ds:schemaRefs>
 </ds:datastoreItem>
+</file>
+
+<file path=customXml/itemProps3.xml><?xml version="1.0" encoding="utf-8"?>
+<ds:datastoreItem xmlns:ds="http://schemas.openxmlformats.org/officeDocument/2006/customXml" ds:itemID="{32CFC926-8DC9-4513-80FB-EC4AADB53438}">
+  <ds:schemaRefs>
+    <ds:schemaRef ds:uri="http://schemas.microsoft.com/sharepoint/v3/contenttype/forms"/>
+  </ds:schemaRefs>
+</ds:datastoreItem>
+</file>
+
+<file path=customXml/itemProps4.xml><?xml version="1.0" encoding="utf-8"?>
+<ds:datastoreItem xmlns:ds="http://schemas.openxmlformats.org/officeDocument/2006/customXml" ds:itemID="{A7940D6C-DAB5-4AE7-B481-A652D88BB751}">
+  <ds:schemaRefs>
+    <ds:schemaRef ds:uri="http://schemas.microsoft.com/office/2006/metadata/properties"/>
+    <ds:schemaRef ds:uri="http://schemas.microsoft.com/office/infopath/2007/PartnerControls"/>
+    <ds:schemaRef ds:uri="f7346047-cc13-4793-a644-0b7ca4eaadae"/>
+  </ds:schemaRefs>
+</ds:datastoreItem>
 </file>
</xml_diff>